<commit_message>
Added notes to Greg's section
</commit_message>
<xml_diff>
--- a/Documents/Notes.docx
+++ b/Documents/Notes.docx
@@ -40,18 +40,49 @@
         </w:numPr>
       </w:pPr>
       <w:r>
-        <w:t xml:space="preserve">SPI1 (IMU) SCK set to 10 MHz. Datasheets </w:t>
-      </w:r>
-      <w:proofErr w:type="gramStart"/>
-      <w:r>
-        <w:t>says</w:t>
-      </w:r>
-      <w:proofErr w:type="gramEnd"/>
-      <w:r>
-        <w:t xml:space="preserve"> max is 20 MHz</w:t>
+        <w:t>SPI1 (IMU) SCK set to 10 MHz. Datasheets says max is 20 MHz</w:t>
       </w:r>
       <w:r>
         <w:t>.</w:t>
+      </w:r>
+    </w:p>
+    <w:p>
+      <w:pPr>
+        <w:pStyle w:val="ListParagraph"/>
+        <w:numPr>
+          <w:ilvl w:val="0"/>
+          <w:numId w:val="2"/>
+        </w:numPr>
+      </w:pPr>
+      <w:r>
+        <w:t>First three values in SD card are always the same for each variable</w:t>
+      </w:r>
+      <w:r>
+        <w:t>.</w:t>
+      </w:r>
+    </w:p>
+    <w:p>
+      <w:pPr>
+        <w:pStyle w:val="ListParagraph"/>
+        <w:numPr>
+          <w:ilvl w:val="0"/>
+          <w:numId w:val="2"/>
+        </w:numPr>
+      </w:pPr>
+      <w:r>
+        <w:t>2</w:t>
+      </w:r>
+      <w:r>
+        <w:rPr>
+          <w:vertAlign w:val="superscript"/>
+        </w:rPr>
+        <w:t>nd</w:t>
+      </w:r>
+      <w:r>
+        <w:t xml:space="preserve"> order Butterworth filter for load cell has an initial “ring”</w:t>
+      </w:r>
+      <w:r>
+        <w:t xml:space="preserve"> at the beginning of data collection. It happens so fast that it doesn’t seem to be an issue.</w:t>
       </w:r>
     </w:p>
     <w:sectPr>
@@ -1063,6 +1094,7 @@
       <w:numPr>
         <w:ilvl w:val="1"/>
       </w:numPr>
+      <w:ind w:left="720" w:hanging="360"/>
     </w:pPr>
     <w:rPr>
       <w:rFonts w:eastAsiaTheme="majorEastAsia" w:cstheme="majorBidi"/>

</xml_diff>

<commit_message>
Motor torque working. Switched to LL
</commit_message>
<xml_diff>
--- a/Documents/Notes.docx
+++ b/Documents/Notes.docx
@@ -40,11 +40,24 @@
         </w:numPr>
       </w:pPr>
       <w:r>
-        <w:t>SPI1 (IMU) SCK set to 10 MHz. Datasheets says max is 20 MHz</w:t>
+        <w:t xml:space="preserve">SPI1 (IMU) SCK set to 10 </w:t>
+      </w:r>
+      <w:proofErr w:type="spellStart"/>
+      <w:r>
+        <w:t>MHz.</w:t>
+      </w:r>
+      <w:proofErr w:type="spellEnd"/>
+      <w:r>
+        <w:t xml:space="preserve"> Datasheets says max is 20 </w:t>
+      </w:r>
+      <w:proofErr w:type="spellStart"/>
+      <w:r>
+        <w:t>MHz</w:t>
       </w:r>
       <w:r>
         <w:t>.</w:t>
       </w:r>
+      <w:proofErr w:type="spellEnd"/>
     </w:p>
     <w:p>
       <w:pPr>
@@ -83,6 +96,159 @@
       </w:r>
       <w:r>
         <w:t xml:space="preserve"> at the beginning of data collection. It happens so fast that it doesn’t seem to be an issue.</w:t>
+      </w:r>
+    </w:p>
+    <w:p>
+      <w:pPr>
+        <w:pStyle w:val="ListParagraph"/>
+        <w:numPr>
+          <w:ilvl w:val="0"/>
+          <w:numId w:val="2"/>
+        </w:numPr>
+      </w:pPr>
+      <w:r>
+        <w:t>Speed to execute EPOS4 torque command:</w:t>
+      </w:r>
+    </w:p>
+    <w:p>
+      <w:pPr>
+        <w:pStyle w:val="ListParagraph"/>
+        <w:numPr>
+          <w:ilvl w:val="1"/>
+          <w:numId w:val="2"/>
+        </w:numPr>
+      </w:pPr>
+      <w:r>
+        <w:t>HAL = ~300 us</w:t>
+      </w:r>
+    </w:p>
+    <w:p>
+      <w:pPr>
+        <w:pStyle w:val="ListParagraph"/>
+        <w:numPr>
+          <w:ilvl w:val="1"/>
+          <w:numId w:val="2"/>
+        </w:numPr>
+      </w:pPr>
+      <w:r>
+        <w:t>LL = ~115 us</w:t>
+      </w:r>
+    </w:p>
+    <w:p>
+      <w:pPr>
+        <w:pStyle w:val="ListParagraph"/>
+        <w:numPr>
+          <w:ilvl w:val="0"/>
+          <w:numId w:val="2"/>
+        </w:numPr>
+      </w:pPr>
+      <w:r>
+        <w:t>Decided to use LL since the MPU drivers use it.</w:t>
+      </w:r>
+    </w:p>
+    <w:p>
+      <w:pPr>
+        <w:pStyle w:val="ListParagraph"/>
+        <w:numPr>
+          <w:ilvl w:val="0"/>
+          <w:numId w:val="2"/>
+        </w:numPr>
+      </w:pPr>
+      <w:r>
+        <w:t>Removing the following lines of code after EPOS4_</w:t>
+      </w:r>
+      <w:proofErr w:type="gramStart"/>
+      <w:r>
+        <w:t>enable(</w:t>
+      </w:r>
+      <w:proofErr w:type="gramEnd"/>
+      <w:r>
+        <w:t xml:space="preserve">CAN_ID) in </w:t>
+      </w:r>
+      <w:proofErr w:type="spellStart"/>
+      <w:r>
+        <w:t>main.c</w:t>
+      </w:r>
+      <w:proofErr w:type="spellEnd"/>
+      <w:r>
+        <w:t>.</w:t>
+      </w:r>
+    </w:p>
+    <w:p>
+      <w:pPr>
+        <w:pStyle w:val="ListParagraph"/>
+        <w:numPr>
+          <w:ilvl w:val="1"/>
+          <w:numId w:val="2"/>
+        </w:numPr>
+      </w:pPr>
+      <w:r>
+        <w:t>EPOS4_clear_</w:t>
+      </w:r>
+      <w:proofErr w:type="gramStart"/>
+      <w:r>
+        <w:t>errors(</w:t>
+      </w:r>
+      <w:proofErr w:type="gramEnd"/>
+      <w:r>
+        <w:t>CAN_ID);</w:t>
+      </w:r>
+    </w:p>
+    <w:p>
+      <w:pPr>
+        <w:pStyle w:val="ListParagraph"/>
+        <w:numPr>
+          <w:ilvl w:val="1"/>
+          <w:numId w:val="2"/>
+        </w:numPr>
+      </w:pPr>
+      <w:proofErr w:type="spellStart"/>
+      <w:r>
+        <w:t>delay_</w:t>
+      </w:r>
+      <w:proofErr w:type="gramStart"/>
+      <w:r>
+        <w:t>us</w:t>
+      </w:r>
+      <w:proofErr w:type="spellEnd"/>
+      <w:r>
+        <w:t>(</w:t>
+      </w:r>
+      <w:proofErr w:type="gramEnd"/>
+      <w:r>
+        <w:t>1500);</w:t>
+      </w:r>
+    </w:p>
+    <w:p>
+      <w:pPr>
+        <w:pStyle w:val="ListParagraph"/>
+        <w:numPr>
+          <w:ilvl w:val="0"/>
+          <w:numId w:val="2"/>
+        </w:numPr>
+      </w:pPr>
+      <w:r>
+        <w:t>Leaving ?? in places that need attention.</w:t>
+      </w:r>
+    </w:p>
+    <w:p>
+      <w:pPr>
+        <w:pStyle w:val="ListParagraph"/>
+        <w:numPr>
+          <w:ilvl w:val="0"/>
+          <w:numId w:val="2"/>
+        </w:numPr>
+      </w:pPr>
+      <w:r>
+        <w:t xml:space="preserve">Plan for drivers is to get them out of </w:t>
+      </w:r>
+      <w:proofErr w:type="spellStart"/>
+      <w:r>
+        <w:t>sensor.c</w:t>
+      </w:r>
+      <w:proofErr w:type="spellEnd"/>
+      <w:r>
+        <w:t xml:space="preserve"> and create individual libraries.</w:t>
       </w:r>
     </w:p>
     <w:sectPr>
@@ -110,7 +276,7 @@
         <w:ind w:left="720" w:hanging="360"/>
       </w:pPr>
     </w:lvl>
-    <w:lvl w:ilvl="1" w:tplc="04090019" w:tentative="1">
+    <w:lvl w:ilvl="1" w:tplc="04090019">
       <w:start w:val="1"/>
       <w:numFmt w:val="lowerLetter"/>
       <w:lvlText w:val="%2."/>

</xml_diff>

<commit_message>
Added orientation for IMU
</commit_message>
<xml_diff>
--- a/Documents/Notes.docx
+++ b/Documents/Notes.docx
@@ -1,6 +1,6 @@
 
 <file path=word/document.xml><?xml version="1.0" encoding="utf-8"?>
-<w:document xmlns:wpc="http://schemas.microsoft.com/office/word/2010/wordprocessingCanvas" xmlns:cx="http://schemas.microsoft.com/office/drawing/2014/chartex" xmlns:cx1="http://schemas.microsoft.com/office/drawing/2015/9/8/chartex" xmlns:cx2="http://schemas.microsoft.com/office/drawing/2015/10/21/chartex" xmlns:cx3="http://schemas.microsoft.com/office/drawing/2016/5/9/chartex" xmlns:cx4="http://schemas.microsoft.com/office/drawing/2016/5/10/chartex" xmlns:cx5="http://schemas.microsoft.com/office/drawing/2016/5/11/chartex" xmlns:cx6="http://schemas.microsoft.com/office/drawing/2016/5/12/chartex" xmlns:cx7="http://schemas.microsoft.com/office/drawing/2016/5/13/chartex" xmlns:cx8="http://schemas.microsoft.com/office/drawing/2016/5/14/chartex" xmlns:mc="http://schemas.openxmlformats.org/markup-compatibility/2006" xmlns:aink="http://schemas.microsoft.com/office/drawing/2016/ink" xmlns:am3d="http://schemas.microsoft.com/office/drawing/2017/model3d" xmlns:o="urn:schemas-microsoft-com:office:office" xmlns:oel="http://schemas.microsoft.com/office/2019/extlst" xmlns:r="http://schemas.openxmlformats.org/officeDocument/2006/relationships" xmlns:m="http://schemas.openxmlformats.org/officeDocument/2006/math" xmlns:v="urn:schemas-microsoft-com:vml" xmlns:wp14="http://schemas.microsoft.com/office/word/2010/wordprocessingDrawing" xmlns:wp="http://schemas.openxmlformats.org/drawingml/2006/wordprocessingDrawing" xmlns:w10="urn:schemas-microsoft-com:office:word" xmlns:w="http://schemas.openxmlformats.org/wordprocessingml/2006/main" xmlns:w14="http://schemas.microsoft.com/office/word/2010/wordml" xmlns:w15="http://schemas.microsoft.com/office/word/2012/wordml" xmlns:w16cex="http://schemas.microsoft.com/office/word/2018/wordml/cex" xmlns:w16cid="http://schemas.microsoft.com/office/word/2016/wordml/cid" xmlns:w16="http://schemas.microsoft.com/office/word/2018/wordml" xmlns:w16sdtdh="http://schemas.microsoft.com/office/word/2020/wordml/sdtdatahash" xmlns:w16se="http://schemas.microsoft.com/office/word/2015/wordml/symex" xmlns:wpg="http://schemas.microsoft.com/office/word/2010/wordprocessingGroup" xmlns:wpi="http://schemas.microsoft.com/office/word/2010/wordprocessingInk" xmlns:wne="http://schemas.microsoft.com/office/word/2006/wordml" xmlns:wps="http://schemas.microsoft.com/office/word/2010/wordprocessingShape" mc:Ignorable="w14 w15 w16se w16cid w16 w16cex w16sdtdh wp14">
+<w:document xmlns:wpc="http://schemas.microsoft.com/office/word/2010/wordprocessingCanvas" xmlns:cx="http://schemas.microsoft.com/office/drawing/2014/chartex" xmlns:cx1="http://schemas.microsoft.com/office/drawing/2015/9/8/chartex" xmlns:cx2="http://schemas.microsoft.com/office/drawing/2015/10/21/chartex" xmlns:cx3="http://schemas.microsoft.com/office/drawing/2016/5/9/chartex" xmlns:cx4="http://schemas.microsoft.com/office/drawing/2016/5/10/chartex" xmlns:cx5="http://schemas.microsoft.com/office/drawing/2016/5/11/chartex" xmlns:cx6="http://schemas.microsoft.com/office/drawing/2016/5/12/chartex" xmlns:cx7="http://schemas.microsoft.com/office/drawing/2016/5/13/chartex" xmlns:cx8="http://schemas.microsoft.com/office/drawing/2016/5/14/chartex" xmlns:mc="http://schemas.openxmlformats.org/markup-compatibility/2006" xmlns:aink="http://schemas.microsoft.com/office/drawing/2016/ink" xmlns:am3d="http://schemas.microsoft.com/office/drawing/2017/model3d" xmlns:o="urn:schemas-microsoft-com:office:office" xmlns:oel="http://schemas.microsoft.com/office/2019/extlst" xmlns:r="http://schemas.openxmlformats.org/officeDocument/2006/relationships" xmlns:m="http://schemas.openxmlformats.org/officeDocument/2006/math" xmlns:v="urn:schemas-microsoft-com:vml" xmlns:wp14="http://schemas.microsoft.com/office/word/2010/wordprocessingDrawing" xmlns:wp="http://schemas.openxmlformats.org/drawingml/2006/wordprocessingDrawing" xmlns:w10="urn:schemas-microsoft-com:office:word" xmlns:w="http://schemas.openxmlformats.org/wordprocessingml/2006/main" xmlns:w14="http://schemas.microsoft.com/office/word/2010/wordml" xmlns:w15="http://schemas.microsoft.com/office/word/2012/wordml" xmlns:w16cex="http://schemas.microsoft.com/office/word/2018/wordml/cex" xmlns:w16cid="http://schemas.microsoft.com/office/word/2016/wordml/cid" xmlns:w16="http://schemas.microsoft.com/office/word/2018/wordml" xmlns:w16du="http://schemas.microsoft.com/office/word/2023/wordml/word16du" xmlns:w16sdtdh="http://schemas.microsoft.com/office/word/2020/wordml/sdtdatahash" xmlns:w16se="http://schemas.microsoft.com/office/word/2015/wordml/symex" xmlns:wpg="http://schemas.microsoft.com/office/word/2010/wordprocessingGroup" xmlns:wpi="http://schemas.microsoft.com/office/word/2010/wordprocessingInk" xmlns:wne="http://schemas.microsoft.com/office/word/2006/wordml" xmlns:wps="http://schemas.microsoft.com/office/word/2010/wordprocessingShape" mc:Ignorable="w14 w15 w16se w16cid w16 w16cex w16sdtdh w16du wp14">
   <w:body>
     <w:p>
       <w:pPr>
@@ -40,24 +40,11 @@
         </w:numPr>
       </w:pPr>
       <w:r>
-        <w:t xml:space="preserve">SPI1 (IMU) SCK set to 10 </w:t>
-      </w:r>
-      <w:proofErr w:type="spellStart"/>
-      <w:r>
-        <w:t>MHz.</w:t>
-      </w:r>
-      <w:proofErr w:type="spellEnd"/>
-      <w:r>
-        <w:t xml:space="preserve"> Datasheets says max is 20 </w:t>
-      </w:r>
-      <w:proofErr w:type="spellStart"/>
-      <w:r>
-        <w:t>MHz</w:t>
+        <w:t>SPI1 (IMU) SCK set to 10 MHz. Datasheets says max is 20 MHz</w:t>
       </w:r>
       <w:r>
         <w:t>.</w:t>
       </w:r>
-      <w:proofErr w:type="spellEnd"/>
     </w:p>
     <w:p>
       <w:pPr>
@@ -155,23 +142,7 @@
         </w:numPr>
       </w:pPr>
       <w:r>
-        <w:t>Removing the following lines of code after EPOS4_</w:t>
-      </w:r>
-      <w:proofErr w:type="gramStart"/>
-      <w:r>
-        <w:t>enable(</w:t>
-      </w:r>
-      <w:proofErr w:type="gramEnd"/>
-      <w:r>
-        <w:t xml:space="preserve">CAN_ID) in </w:t>
-      </w:r>
-      <w:proofErr w:type="spellStart"/>
-      <w:r>
-        <w:t>main.c</w:t>
-      </w:r>
-      <w:proofErr w:type="spellEnd"/>
-      <w:r>
-        <w:t>.</w:t>
+        <w:t>Removing the following lines of code after EPOS4_enable(CAN_ID) in main.c.</w:t>
       </w:r>
     </w:p>
     <w:p>
@@ -183,15 +154,7 @@
         </w:numPr>
       </w:pPr>
       <w:r>
-        <w:t>EPOS4_clear_</w:t>
-      </w:r>
-      <w:proofErr w:type="gramStart"/>
-      <w:r>
-        <w:t>errors(</w:t>
-      </w:r>
-      <w:proofErr w:type="gramEnd"/>
-      <w:r>
-        <w:t>CAN_ID);</w:t>
+        <w:t>EPOS4_clear_errors(CAN_ID);</w:t>
       </w:r>
     </w:p>
     <w:p>
@@ -202,21 +165,8 @@
           <w:numId w:val="2"/>
         </w:numPr>
       </w:pPr>
-      <w:proofErr w:type="spellStart"/>
-      <w:r>
-        <w:t>delay_</w:t>
-      </w:r>
-      <w:proofErr w:type="gramStart"/>
-      <w:r>
-        <w:t>us</w:t>
-      </w:r>
-      <w:proofErr w:type="spellEnd"/>
-      <w:r>
-        <w:t>(</w:t>
-      </w:r>
-      <w:proofErr w:type="gramEnd"/>
-      <w:r>
-        <w:t>1500);</w:t>
+      <w:r>
+        <w:t>delay_us(1500);</w:t>
       </w:r>
     </w:p>
     <w:p>
@@ -240,15 +190,25 @@
         </w:numPr>
       </w:pPr>
       <w:r>
-        <w:t xml:space="preserve">Plan for drivers is to get them out of </w:t>
-      </w:r>
-      <w:proofErr w:type="spellStart"/>
-      <w:r>
-        <w:t>sensor.c</w:t>
-      </w:r>
-      <w:proofErr w:type="spellEnd"/>
-      <w:r>
-        <w:t xml:space="preserve"> and create individual libraries.</w:t>
+        <w:t>Plan for drivers is to get them out of sensor.c and create individual libraries.</w:t>
+      </w:r>
+    </w:p>
+    <w:p>
+      <w:pPr>
+        <w:pStyle w:val="ListParagraph"/>
+        <w:numPr>
+          <w:ilvl w:val="0"/>
+          <w:numId w:val="2"/>
+        </w:numPr>
+      </w:pPr>
+      <w:r>
+        <w:t xml:space="preserve">Coordinates are x = forward, y = up, z = </w:t>
+      </w:r>
+      <w:r>
+        <w:t>right</w:t>
+      </w:r>
+      <w:r>
+        <w:t>.</w:t>
       </w:r>
     </w:p>
     <w:sectPr>
@@ -262,7 +222,7 @@
 </file>
 
 <file path=word/numbering.xml><?xml version="1.0" encoding="utf-8"?>
-<w:numbering xmlns:wpc="http://schemas.microsoft.com/office/word/2010/wordprocessingCanvas" xmlns:cx="http://schemas.microsoft.com/office/drawing/2014/chartex" xmlns:cx1="http://schemas.microsoft.com/office/drawing/2015/9/8/chartex" xmlns:cx2="http://schemas.microsoft.com/office/drawing/2015/10/21/chartex" xmlns:cx3="http://schemas.microsoft.com/office/drawing/2016/5/9/chartex" xmlns:cx4="http://schemas.microsoft.com/office/drawing/2016/5/10/chartex" xmlns:cx5="http://schemas.microsoft.com/office/drawing/2016/5/11/chartex" xmlns:cx6="http://schemas.microsoft.com/office/drawing/2016/5/12/chartex" xmlns:cx7="http://schemas.microsoft.com/office/drawing/2016/5/13/chartex" xmlns:cx8="http://schemas.microsoft.com/office/drawing/2016/5/14/chartex" xmlns:mc="http://schemas.openxmlformats.org/markup-compatibility/2006" xmlns:aink="http://schemas.microsoft.com/office/drawing/2016/ink" xmlns:am3d="http://schemas.microsoft.com/office/drawing/2017/model3d" xmlns:o="urn:schemas-microsoft-com:office:office" xmlns:oel="http://schemas.microsoft.com/office/2019/extlst" xmlns:r="http://schemas.openxmlformats.org/officeDocument/2006/relationships" xmlns:m="http://schemas.openxmlformats.org/officeDocument/2006/math" xmlns:v="urn:schemas-microsoft-com:vml" xmlns:wp14="http://schemas.microsoft.com/office/word/2010/wordprocessingDrawing" xmlns:wp="http://schemas.openxmlformats.org/drawingml/2006/wordprocessingDrawing" xmlns:w10="urn:schemas-microsoft-com:office:word" xmlns:w="http://schemas.openxmlformats.org/wordprocessingml/2006/main" xmlns:w14="http://schemas.microsoft.com/office/word/2010/wordml" xmlns:w15="http://schemas.microsoft.com/office/word/2012/wordml" xmlns:w16cex="http://schemas.microsoft.com/office/word/2018/wordml/cex" xmlns:w16cid="http://schemas.microsoft.com/office/word/2016/wordml/cid" xmlns:w16="http://schemas.microsoft.com/office/word/2018/wordml" xmlns:w16sdtdh="http://schemas.microsoft.com/office/word/2020/wordml/sdtdatahash" xmlns:w16se="http://schemas.microsoft.com/office/word/2015/wordml/symex" xmlns:wpg="http://schemas.microsoft.com/office/word/2010/wordprocessingGroup" xmlns:wpi="http://schemas.microsoft.com/office/word/2010/wordprocessingInk" xmlns:wne="http://schemas.microsoft.com/office/word/2006/wordml" xmlns:wps="http://schemas.microsoft.com/office/word/2010/wordprocessingShape" mc:Ignorable="w14 w15 w16se w16cid w16 w16cex w16sdtdh wp14">
+<w:numbering xmlns:wpc="http://schemas.microsoft.com/office/word/2010/wordprocessingCanvas" xmlns:cx="http://schemas.microsoft.com/office/drawing/2014/chartex" xmlns:cx1="http://schemas.microsoft.com/office/drawing/2015/9/8/chartex" xmlns:cx2="http://schemas.microsoft.com/office/drawing/2015/10/21/chartex" xmlns:cx3="http://schemas.microsoft.com/office/drawing/2016/5/9/chartex" xmlns:cx4="http://schemas.microsoft.com/office/drawing/2016/5/10/chartex" xmlns:cx5="http://schemas.microsoft.com/office/drawing/2016/5/11/chartex" xmlns:cx6="http://schemas.microsoft.com/office/drawing/2016/5/12/chartex" xmlns:cx7="http://schemas.microsoft.com/office/drawing/2016/5/13/chartex" xmlns:cx8="http://schemas.microsoft.com/office/drawing/2016/5/14/chartex" xmlns:mc="http://schemas.openxmlformats.org/markup-compatibility/2006" xmlns:aink="http://schemas.microsoft.com/office/drawing/2016/ink" xmlns:am3d="http://schemas.microsoft.com/office/drawing/2017/model3d" xmlns:o="urn:schemas-microsoft-com:office:office" xmlns:oel="http://schemas.microsoft.com/office/2019/extlst" xmlns:r="http://schemas.openxmlformats.org/officeDocument/2006/relationships" xmlns:m="http://schemas.openxmlformats.org/officeDocument/2006/math" xmlns:v="urn:schemas-microsoft-com:vml" xmlns:wp14="http://schemas.microsoft.com/office/word/2010/wordprocessingDrawing" xmlns:wp="http://schemas.openxmlformats.org/drawingml/2006/wordprocessingDrawing" xmlns:w10="urn:schemas-microsoft-com:office:word" xmlns:w="http://schemas.openxmlformats.org/wordprocessingml/2006/main" xmlns:w14="http://schemas.microsoft.com/office/word/2010/wordml" xmlns:w15="http://schemas.microsoft.com/office/word/2012/wordml" xmlns:w16cex="http://schemas.microsoft.com/office/word/2018/wordml/cex" xmlns:w16cid="http://schemas.microsoft.com/office/word/2016/wordml/cid" xmlns:w16="http://schemas.microsoft.com/office/word/2018/wordml" xmlns:w16du="http://schemas.microsoft.com/office/word/2023/wordml/word16du" xmlns:w16sdtdh="http://schemas.microsoft.com/office/word/2020/wordml/sdtdatahash" xmlns:w16se="http://schemas.microsoft.com/office/word/2015/wordml/symex" xmlns:wpg="http://schemas.microsoft.com/office/word/2010/wordprocessingGroup" xmlns:wpi="http://schemas.microsoft.com/office/word/2010/wordprocessingInk" xmlns:wne="http://schemas.microsoft.com/office/word/2006/wordml" xmlns:wps="http://schemas.microsoft.com/office/word/2010/wordprocessingShape" mc:Ignorable="w14 w15 w16se w16cid w16 w16cex w16sdtdh w16du wp14">
   <w:abstractNum w:abstractNumId="0" w15:restartNumberingAfterBreak="0">
     <w:nsid w:val="1B50064F"/>
     <w:multiLevelType w:val="hybridMultilevel"/>
@@ -472,7 +432,7 @@
 </file>
 
 <file path=word/styles.xml><?xml version="1.0" encoding="utf-8"?>
-<w:styles xmlns:mc="http://schemas.openxmlformats.org/markup-compatibility/2006" xmlns:r="http://schemas.openxmlformats.org/officeDocument/2006/relationships" xmlns:w="http://schemas.openxmlformats.org/wordprocessingml/2006/main" xmlns:w14="http://schemas.microsoft.com/office/word/2010/wordml" xmlns:w15="http://schemas.microsoft.com/office/word/2012/wordml" xmlns:w16cex="http://schemas.microsoft.com/office/word/2018/wordml/cex" xmlns:w16cid="http://schemas.microsoft.com/office/word/2016/wordml/cid" xmlns:w16="http://schemas.microsoft.com/office/word/2018/wordml" xmlns:w16sdtdh="http://schemas.microsoft.com/office/word/2020/wordml/sdtdatahash" xmlns:w16se="http://schemas.microsoft.com/office/word/2015/wordml/symex" mc:Ignorable="w14 w15 w16se w16cid w16 w16cex w16sdtdh">
+<w:styles xmlns:mc="http://schemas.openxmlformats.org/markup-compatibility/2006" xmlns:r="http://schemas.openxmlformats.org/officeDocument/2006/relationships" xmlns:w="http://schemas.openxmlformats.org/wordprocessingml/2006/main" xmlns:w14="http://schemas.microsoft.com/office/word/2010/wordml" xmlns:w15="http://schemas.microsoft.com/office/word/2012/wordml" xmlns:w16cex="http://schemas.microsoft.com/office/word/2018/wordml/cex" xmlns:w16cid="http://schemas.microsoft.com/office/word/2016/wordml/cid" xmlns:w16="http://schemas.microsoft.com/office/word/2018/wordml" xmlns:w16du="http://schemas.microsoft.com/office/word/2023/wordml/word16du" xmlns:w16sdtdh="http://schemas.microsoft.com/office/word/2020/wordml/sdtdatahash" xmlns:w16se="http://schemas.microsoft.com/office/word/2015/wordml/symex" mc:Ignorable="w14 w15 w16se w16cid w16 w16cex w16sdtdh w16du">
   <w:docDefaults>
     <w:rPrDefault>
       <w:rPr>

</xml_diff>

<commit_message>
Renamed project to prosthesis
</commit_message>
<xml_diff>
--- a/Documents/Notes.docx
+++ b/Documents/Notes.docx
@@ -119,78 +119,6 @@
       </w:pPr>
       <w:r>
         <w:t>LL = ~115 us</w:t>
-      </w:r>
-    </w:p>
-    <w:p>
-      <w:pPr>
-        <w:pStyle w:val="ListParagraph"/>
-        <w:numPr>
-          <w:ilvl w:val="0"/>
-          <w:numId w:val="2"/>
-        </w:numPr>
-      </w:pPr>
-      <w:r>
-        <w:t>Decided to use LL since the MPU drivers use it.</w:t>
-      </w:r>
-    </w:p>
-    <w:p>
-      <w:pPr>
-        <w:pStyle w:val="ListParagraph"/>
-        <w:numPr>
-          <w:ilvl w:val="0"/>
-          <w:numId w:val="2"/>
-        </w:numPr>
-      </w:pPr>
-      <w:r>
-        <w:t>Removing the following lines of code after EPOS4_enable(CAN_ID) in main.c.</w:t>
-      </w:r>
-    </w:p>
-    <w:p>
-      <w:pPr>
-        <w:pStyle w:val="ListParagraph"/>
-        <w:numPr>
-          <w:ilvl w:val="1"/>
-          <w:numId w:val="2"/>
-        </w:numPr>
-      </w:pPr>
-      <w:r>
-        <w:t>EPOS4_clear_errors(CAN_ID);</w:t>
-      </w:r>
-    </w:p>
-    <w:p>
-      <w:pPr>
-        <w:pStyle w:val="ListParagraph"/>
-        <w:numPr>
-          <w:ilvl w:val="1"/>
-          <w:numId w:val="2"/>
-        </w:numPr>
-      </w:pPr>
-      <w:r>
-        <w:t>delay_us(1500);</w:t>
-      </w:r>
-    </w:p>
-    <w:p>
-      <w:pPr>
-        <w:pStyle w:val="ListParagraph"/>
-        <w:numPr>
-          <w:ilvl w:val="0"/>
-          <w:numId w:val="2"/>
-        </w:numPr>
-      </w:pPr>
-      <w:r>
-        <w:t>Leaving ?? in places that need attention.</w:t>
-      </w:r>
-    </w:p>
-    <w:p>
-      <w:pPr>
-        <w:pStyle w:val="ListParagraph"/>
-        <w:numPr>
-          <w:ilvl w:val="0"/>
-          <w:numId w:val="2"/>
-        </w:numPr>
-      </w:pPr>
-      <w:r>
-        <w:t>Plan for drivers is to get them out of sensor.c and create individual libraries.</w:t>
       </w:r>
     </w:p>
     <w:p>

</xml_diff>

<commit_message>
Added ankle pins and general cleanup
</commit_message>
<xml_diff>
--- a/Documents/Notes.docx
+++ b/Documents/Notes.docx
@@ -19,16 +19,149 @@
           <w:sz w:val="24"/>
           <w:szCs w:val="28"/>
         </w:rPr>
-        <w:t>Greg</w:t>
-      </w:r>
-      <w:r>
+        <w:t>Notes</w:t>
+      </w:r>
+    </w:p>
+    <w:p>
+      <w:pPr>
+        <w:pStyle w:val="ListParagraph"/>
+        <w:numPr>
+          <w:ilvl w:val="0"/>
+          <w:numId w:val="2"/>
+        </w:numPr>
+      </w:pPr>
+      <w:r>
+        <w:t>SPI1 (IMU) SCK set to 10 MHz. Datasheets says max is 20 MHz</w:t>
+      </w:r>
+      <w:r>
+        <w:t>.</w:t>
+      </w:r>
+    </w:p>
+    <w:p>
+      <w:pPr>
+        <w:pStyle w:val="ListParagraph"/>
+        <w:numPr>
+          <w:ilvl w:val="0"/>
+          <w:numId w:val="2"/>
+        </w:numPr>
+      </w:pPr>
+      <w:r>
+        <w:t>First three values in SD card are always the same for each variable</w:t>
+      </w:r>
+      <w:r>
+        <w:t>.</w:t>
+      </w:r>
+    </w:p>
+    <w:p>
+      <w:pPr>
+        <w:pStyle w:val="ListParagraph"/>
+        <w:numPr>
+          <w:ilvl w:val="0"/>
+          <w:numId w:val="2"/>
+        </w:numPr>
+      </w:pPr>
+      <w:r>
+        <w:t>2</w:t>
+      </w:r>
+      <w:r>
+        <w:rPr>
+          <w:vertAlign w:val="superscript"/>
+        </w:rPr>
+        <w:t>nd</w:t>
+      </w:r>
+      <w:r>
+        <w:t xml:space="preserve"> order Butterworth filter for load cell has an initial “ring”</w:t>
+      </w:r>
+      <w:r>
+        <w:t xml:space="preserve"> at the beginning of data collection. It happens so fast that it doesn’t seem to be an issue.</w:t>
+      </w:r>
+    </w:p>
+    <w:p>
+      <w:pPr>
+        <w:pStyle w:val="ListParagraph"/>
+        <w:numPr>
+          <w:ilvl w:val="0"/>
+          <w:numId w:val="2"/>
+        </w:numPr>
+      </w:pPr>
+      <w:r>
+        <w:t>Speed to execute EPOS4 torque command:</w:t>
+      </w:r>
+    </w:p>
+    <w:p>
+      <w:pPr>
+        <w:pStyle w:val="ListParagraph"/>
+        <w:numPr>
+          <w:ilvl w:val="1"/>
+          <w:numId w:val="2"/>
+        </w:numPr>
+      </w:pPr>
+      <w:r>
+        <w:t>HAL = ~300 us</w:t>
+      </w:r>
+    </w:p>
+    <w:p>
+      <w:pPr>
+        <w:pStyle w:val="ListParagraph"/>
+        <w:numPr>
+          <w:ilvl w:val="1"/>
+          <w:numId w:val="2"/>
+        </w:numPr>
+      </w:pPr>
+      <w:r>
+        <w:t>LL = ~115 us</w:t>
+      </w:r>
+    </w:p>
+    <w:p>
+      <w:pPr>
+        <w:pStyle w:val="ListParagraph"/>
+        <w:numPr>
+          <w:ilvl w:val="0"/>
+          <w:numId w:val="2"/>
+        </w:numPr>
+      </w:pPr>
+      <w:r>
+        <w:t xml:space="preserve">Coordinates are x = forward, y = up, z = </w:t>
+      </w:r>
+      <w:r>
+        <w:t>right</w:t>
+      </w:r>
+      <w:r>
+        <w:t>.</w:t>
+      </w:r>
+    </w:p>
+    <w:p>
+      <w:pPr>
+        <w:pStyle w:val="ListParagraph"/>
+        <w:numPr>
+          <w:ilvl w:val="0"/>
+          <w:numId w:val="2"/>
+        </w:numPr>
+      </w:pPr>
+      <w:r>
+        <w:t>TIM6 used for delays.</w:t>
+      </w:r>
+    </w:p>
+    <w:p/>
+    <w:p/>
+    <w:p>
+      <w:pPr>
+        <w:ind w:left="360"/>
         <w:rPr>
           <w:b/>
           <w:bCs/>
           <w:sz w:val="24"/>
           <w:szCs w:val="28"/>
         </w:rPr>
-        <w:t>’s Notes</w:t>
+      </w:pPr>
+      <w:r>
+        <w:rPr>
+          <w:b/>
+          <w:bCs/>
+          <w:sz w:val="24"/>
+          <w:szCs w:val="28"/>
+        </w:rPr>
+        <w:t>Improvements</w:t>
       </w:r>
     </w:p>
     <w:p>
@@ -36,14 +169,14 @@
         <w:pStyle w:val="ListParagraph"/>
         <w:numPr>
           <w:ilvl w:val="0"/>
-          <w:numId w:val="2"/>
+          <w:numId w:val="3"/>
         </w:numPr>
       </w:pPr>
       <w:r>
-        <w:t>SPI1 (IMU) SCK set to 10 MHz. Datasheets says max is 20 MHz</w:t>
-      </w:r>
-      <w:r>
-        <w:t>.</w:t>
+        <w:t>IMU sensitivities can probably be better than 8g and 1000 dps.</w:t>
+      </w:r>
+      <w:r>
+        <w:t xml:space="preserve"> They were adopted from previous firmware.</w:t>
       </w:r>
     </w:p>
     <w:p>
@@ -51,92 +184,14 @@
         <w:pStyle w:val="ListParagraph"/>
         <w:numPr>
           <w:ilvl w:val="0"/>
-          <w:numId w:val="2"/>
+          <w:numId w:val="3"/>
         </w:numPr>
       </w:pPr>
       <w:r>
-        <w:t>First three values in SD card are always the same for each variable</w:t>
-      </w:r>
-      <w:r>
-        <w:t>.</w:t>
-      </w:r>
-    </w:p>
-    <w:p>
-      <w:pPr>
-        <w:pStyle w:val="ListParagraph"/>
-        <w:numPr>
-          <w:ilvl w:val="0"/>
-          <w:numId w:val="2"/>
-        </w:numPr>
-      </w:pPr>
-      <w:r>
-        <w:t>2</w:t>
-      </w:r>
-      <w:r>
-        <w:rPr>
-          <w:vertAlign w:val="superscript"/>
-        </w:rPr>
-        <w:t>nd</w:t>
-      </w:r>
-      <w:r>
-        <w:t xml:space="preserve"> order Butterworth filter for load cell has an initial “ring”</w:t>
-      </w:r>
-      <w:r>
-        <w:t xml:space="preserve"> at the beginning of data collection. It happens so fast that it doesn’t seem to be an issue.</w:t>
-      </w:r>
-    </w:p>
-    <w:p>
-      <w:pPr>
-        <w:pStyle w:val="ListParagraph"/>
-        <w:numPr>
-          <w:ilvl w:val="0"/>
-          <w:numId w:val="2"/>
-        </w:numPr>
-      </w:pPr>
-      <w:r>
-        <w:t>Speed to execute EPOS4 torque command:</w:t>
-      </w:r>
-    </w:p>
-    <w:p>
-      <w:pPr>
-        <w:pStyle w:val="ListParagraph"/>
-        <w:numPr>
-          <w:ilvl w:val="1"/>
-          <w:numId w:val="2"/>
-        </w:numPr>
-      </w:pPr>
-      <w:r>
-        <w:t>HAL = ~300 us</w:t>
-      </w:r>
-    </w:p>
-    <w:p>
-      <w:pPr>
-        <w:pStyle w:val="ListParagraph"/>
-        <w:numPr>
-          <w:ilvl w:val="1"/>
-          <w:numId w:val="2"/>
-        </w:numPr>
-      </w:pPr>
-      <w:r>
-        <w:t>LL = ~115 us</w:t>
-      </w:r>
-    </w:p>
-    <w:p>
-      <w:pPr>
-        <w:pStyle w:val="ListParagraph"/>
-        <w:numPr>
-          <w:ilvl w:val="0"/>
-          <w:numId w:val="2"/>
-        </w:numPr>
-      </w:pPr>
-      <w:r>
-        <w:t xml:space="preserve">Coordinates are x = forward, y = up, z = </w:t>
-      </w:r>
-      <w:r>
-        <w:t>right</w:t>
-      </w:r>
-      <w:r>
-        <w:t>.</w:t>
+        <w:t>Nominal current for motor is most likely not accurate. This was adopted from previous firmware.</w:t>
+      </w:r>
+      <w:r>
+        <w:t xml:space="preserve"> Should probably ask a forum to help out.</w:t>
       </w:r>
     </w:p>
     <w:sectPr>
@@ -154,7 +209,7 @@
   <w:abstractNum w:abstractNumId="0" w15:restartNumberingAfterBreak="0">
     <w:nsid w:val="1B50064F"/>
     <w:multiLevelType w:val="hybridMultilevel"/>
-    <w:tmpl w:val="574EBD2C"/>
+    <w:tmpl w:val="B4F83832"/>
     <w:lvl w:ilvl="0" w:tplc="0409000F">
       <w:start w:val="1"/>
       <w:numFmt w:val="decimal"/>
@@ -350,11 +405,100 @@
       </w:rPr>
     </w:lvl>
   </w:abstractNum>
+  <w:abstractNum w:abstractNumId="2" w15:restartNumberingAfterBreak="0">
+    <w:nsid w:val="4E67186C"/>
+    <w:multiLevelType w:val="hybridMultilevel"/>
+    <w:tmpl w:val="B4F83832"/>
+    <w:lvl w:ilvl="0" w:tplc="FFFFFFFF">
+      <w:start w:val="1"/>
+      <w:numFmt w:val="decimal"/>
+      <w:lvlText w:val="%1."/>
+      <w:lvlJc w:val="left"/>
+      <w:pPr>
+        <w:ind w:left="720" w:hanging="360"/>
+      </w:pPr>
+    </w:lvl>
+    <w:lvl w:ilvl="1" w:tplc="FFFFFFFF">
+      <w:start w:val="1"/>
+      <w:numFmt w:val="lowerLetter"/>
+      <w:lvlText w:val="%2."/>
+      <w:lvlJc w:val="left"/>
+      <w:pPr>
+        <w:ind w:left="1440" w:hanging="360"/>
+      </w:pPr>
+    </w:lvl>
+    <w:lvl w:ilvl="2" w:tplc="FFFFFFFF" w:tentative="1">
+      <w:start w:val="1"/>
+      <w:numFmt w:val="lowerRoman"/>
+      <w:lvlText w:val="%3."/>
+      <w:lvlJc w:val="right"/>
+      <w:pPr>
+        <w:ind w:left="2160" w:hanging="180"/>
+      </w:pPr>
+    </w:lvl>
+    <w:lvl w:ilvl="3" w:tplc="FFFFFFFF" w:tentative="1">
+      <w:start w:val="1"/>
+      <w:numFmt w:val="decimal"/>
+      <w:lvlText w:val="%4."/>
+      <w:lvlJc w:val="left"/>
+      <w:pPr>
+        <w:ind w:left="2880" w:hanging="360"/>
+      </w:pPr>
+    </w:lvl>
+    <w:lvl w:ilvl="4" w:tplc="FFFFFFFF" w:tentative="1">
+      <w:start w:val="1"/>
+      <w:numFmt w:val="lowerLetter"/>
+      <w:lvlText w:val="%5."/>
+      <w:lvlJc w:val="left"/>
+      <w:pPr>
+        <w:ind w:left="3600" w:hanging="360"/>
+      </w:pPr>
+    </w:lvl>
+    <w:lvl w:ilvl="5" w:tplc="FFFFFFFF" w:tentative="1">
+      <w:start w:val="1"/>
+      <w:numFmt w:val="lowerRoman"/>
+      <w:lvlText w:val="%6."/>
+      <w:lvlJc w:val="right"/>
+      <w:pPr>
+        <w:ind w:left="4320" w:hanging="180"/>
+      </w:pPr>
+    </w:lvl>
+    <w:lvl w:ilvl="6" w:tplc="FFFFFFFF" w:tentative="1">
+      <w:start w:val="1"/>
+      <w:numFmt w:val="decimal"/>
+      <w:lvlText w:val="%7."/>
+      <w:lvlJc w:val="left"/>
+      <w:pPr>
+        <w:ind w:left="5040" w:hanging="360"/>
+      </w:pPr>
+    </w:lvl>
+    <w:lvl w:ilvl="7" w:tplc="FFFFFFFF" w:tentative="1">
+      <w:start w:val="1"/>
+      <w:numFmt w:val="lowerLetter"/>
+      <w:lvlText w:val="%8."/>
+      <w:lvlJc w:val="left"/>
+      <w:pPr>
+        <w:ind w:left="5760" w:hanging="360"/>
+      </w:pPr>
+    </w:lvl>
+    <w:lvl w:ilvl="8" w:tplc="FFFFFFFF" w:tentative="1">
+      <w:start w:val="1"/>
+      <w:numFmt w:val="lowerRoman"/>
+      <w:lvlText w:val="%9."/>
+      <w:lvlJc w:val="right"/>
+      <w:pPr>
+        <w:ind w:left="6480" w:hanging="180"/>
+      </w:pPr>
+    </w:lvl>
+  </w:abstractNum>
   <w:num w:numId="1" w16cid:durableId="2083523792">
     <w:abstractNumId w:val="1"/>
   </w:num>
   <w:num w:numId="2" w16cid:durableId="366836904">
     <w:abstractNumId w:val="0"/>
+  </w:num>
+  <w:num w:numId="3" w16cid:durableId="192304168">
+    <w:abstractNumId w:val="2"/>
   </w:num>
 </w:numbering>
 </file>

</xml_diff>

<commit_message>
Added improvements to Notes
</commit_message>
<xml_diff>
--- a/Documents/Notes.docx
+++ b/Documents/Notes.docx
@@ -216,6 +216,18 @@
       </w:pPr>
       <w:r>
         <w:t>Encoder Init() error checks.</w:t>
+      </w:r>
+    </w:p>
+    <w:p>
+      <w:pPr>
+        <w:pStyle w:val="ListParagraph"/>
+        <w:numPr>
+          <w:ilvl w:val="0"/>
+          <w:numId w:val="3"/>
+        </w:numPr>
+      </w:pPr>
+      <w:r>
+        <w:t>Separate state machine file, handles various configurations of state machines.</w:t>
       </w:r>
     </w:p>
     <w:sectPr>

</xml_diff>